<commit_message>
added supplementary video description
</commit_message>
<xml_diff>
--- a/Supplementary Videos.docx
+++ b/Supplementary Videos.docx
@@ -151,8 +151,16 @@
         <w:rPr>
           <w:rFonts w:ascii="Times New Roman" w:hAnsi="Times New Roman" w:cs="Times New Roman"/>
           <w:b/>
-        </w:rPr>
-        <w:t>Supplementary Video 2:</w:t>
+          <w:color w:val="FF0000"/>
+        </w:rPr>
+        <w:t>Supplementary Video 2</w:t>
+      </w:r>
+      <w:r>
+        <w:rPr>
+          <w:rFonts w:ascii="Times New Roman" w:hAnsi="Times New Roman" w:cs="Times New Roman"/>
+          <w:b/>
+        </w:rPr>
+        <w:t>:</w:t>
       </w:r>
       <w:r>
         <w:rPr>
@@ -287,7 +295,15 @@
         <w:rPr>
           <w:rFonts w:ascii="Times New Roman" w:hAnsi="Times New Roman" w:cs="Times New Roman"/>
         </w:rPr>
-        <w:t>). The stack is slices along the rotation axis of the lightsheet microscope, resulting in elongated, orthogonal point spread functions (PSFs). Crossing of the PSFs highlights the quality of the multi-view registration of the multi-tile views.</w:t>
+        <w:t>). The stack is slices along the rotation a</w:t>
+      </w:r>
+      <w:bookmarkStart w:id="0" w:name="_GoBack"/>
+      <w:bookmarkEnd w:id="0"/>
+      <w:r>
+        <w:rPr>
+          <w:rFonts w:ascii="Times New Roman" w:hAnsi="Times New Roman" w:cs="Times New Roman"/>
+        </w:rPr>
+        <w:t>xis of the lightsheet microscope, resulting in elongated, orthogonal point spread functions (PSFs). Crossing of the PSFs highlights the quality of the multi-view registration of the multi-tile views.</w:t>
       </w:r>
     </w:p>
     <w:p>
@@ -393,8 +409,16 @@
         <w:rPr>
           <w:rFonts w:ascii="Times New Roman" w:hAnsi="Times New Roman" w:cs="Times New Roman"/>
           <w:b/>
-        </w:rPr>
-        <w:t>Supplementary Video 5:</w:t>
+          <w:color w:val="FF0000"/>
+        </w:rPr>
+        <w:t>Supplementary Video 5</w:t>
+      </w:r>
+      <w:r>
+        <w:rPr>
+          <w:rFonts w:ascii="Times New Roman" w:hAnsi="Times New Roman" w:cs="Times New Roman"/>
+          <w:b/>
+        </w:rPr>
+        <w:t>:</w:t>
       </w:r>
       <w:r>
         <w:rPr>
@@ -710,28 +734,19 @@
           <w:b/>
           <w:color w:val="FF0000"/>
         </w:rPr>
-        <w:t xml:space="preserve">Supplementary Video </w:t>
-      </w:r>
-      <w:r>
-        <w:rPr>
-          <w:rFonts w:ascii="Times New Roman" w:hAnsi="Times New Roman" w:cs="Times New Roman"/>
-          <w:b/>
-          <w:color w:val="FF0000"/>
-        </w:rPr>
-        <w:t>7</w:t>
-      </w:r>
-      <w:r>
-        <w:rPr>
-          <w:rFonts w:ascii="Times New Roman" w:hAnsi="Times New Roman" w:cs="Times New Roman"/>
-          <w:b/>
-          <w:color w:val="FF0000"/>
-        </w:rPr>
-        <w:t>:</w:t>
-      </w:r>
-      <w:r>
-        <w:rPr>
-          <w:rFonts w:ascii="Times New Roman" w:hAnsi="Times New Roman" w:cs="Times New Roman"/>
-          <w:b/>
+        <w:t xml:space="preserve">Supplementary Video 7: </w:t>
+      </w:r>
+      <w:r>
+        <w:rPr>
+          <w:rFonts w:ascii="Times New Roman" w:hAnsi="Times New Roman" w:cs="Times New Roman"/>
+          <w:i/>
+          <w:color w:val="FF0000"/>
+        </w:rPr>
+        <w:t>Simulations of light propagation in tissue.</w:t>
+      </w:r>
+      <w:r>
+        <w:rPr>
+          <w:rFonts w:ascii="Times New Roman" w:hAnsi="Times New Roman" w:cs="Times New Roman"/>
           <w:color w:val="FF0000"/>
         </w:rPr>
         <w:t xml:space="preserve"> </w:t>
@@ -739,18 +754,65 @@
       <w:r>
         <w:rPr>
           <w:rFonts w:ascii="Times New Roman" w:hAnsi="Times New Roman" w:cs="Times New Roman"/>
-          <w:i/>
-          <w:color w:val="FF0000"/>
-        </w:rPr>
-        <w:t>Simulations of light propagation in tissue.</w:t>
-      </w:r>
-      <w:r>
-        <w:rPr>
-          <w:rFonts w:ascii="Times New Roman" w:hAnsi="Times New Roman" w:cs="Times New Roman"/>
-          <w:b/>
-          <w:color w:val="FF0000"/>
-        </w:rPr>
-        <w:t xml:space="preserve"> </w:t>
+          <w:color w:val="FF0000"/>
+        </w:rPr>
+        <w:t xml:space="preserve">Visualization of the simulation process used for </w:t>
+      </w:r>
+      <w:r>
+        <w:rPr>
+          <w:rFonts w:ascii="Times New Roman" w:hAnsi="Times New Roman" w:cs="Times New Roman"/>
+          <w:b/>
+          <w:color w:val="FF0000"/>
+        </w:rPr>
+        <w:t>Fig 2b-e</w:t>
+      </w:r>
+      <w:r>
+        <w:rPr>
+          <w:rFonts w:ascii="Times New Roman" w:hAnsi="Times New Roman" w:cs="Times New Roman"/>
+          <w:color w:val="FF0000"/>
+        </w:rPr>
+        <w:t xml:space="preserve">. Left side shows the maximum intensity projection of both </w:t>
+      </w:r>
+      <w:proofErr w:type="spellStart"/>
+      <w:r>
+        <w:rPr>
+          <w:rFonts w:ascii="Times New Roman" w:hAnsi="Times New Roman" w:cs="Times New Roman"/>
+          <w:color w:val="FF0000"/>
+        </w:rPr>
+        <w:t>lightsheets</w:t>
+      </w:r>
+      <w:proofErr w:type="spellEnd"/>
+      <w:r>
+        <w:rPr>
+          <w:rFonts w:ascii="Times New Roman" w:hAnsi="Times New Roman" w:cs="Times New Roman"/>
+          <w:color w:val="FF0000"/>
+        </w:rPr>
+        <w:t xml:space="preserve"> as they pass through the sample (see </w:t>
+      </w:r>
+      <w:r>
+        <w:rPr>
+          <w:rFonts w:ascii="Times New Roman" w:hAnsi="Times New Roman" w:cs="Times New Roman"/>
+          <w:b/>
+          <w:color w:val="FF0000"/>
+        </w:rPr>
+        <w:t>Fig. 2</w:t>
+      </w:r>
+      <w:proofErr w:type="gramStart"/>
+      <w:r>
+        <w:rPr>
+          <w:rFonts w:ascii="Times New Roman" w:hAnsi="Times New Roman" w:cs="Times New Roman"/>
+          <w:b/>
+          <w:color w:val="FF0000"/>
+        </w:rPr>
+        <w:t>b,c</w:t>
+      </w:r>
+      <w:proofErr w:type="gramEnd"/>
+      <w:r>
+        <w:rPr>
+          <w:rFonts w:ascii="Times New Roman" w:hAnsi="Times New Roman" w:cs="Times New Roman"/>
+          <w:color w:val="FF0000"/>
+        </w:rPr>
+        <w:t>). The middle shows the same view, but only light that actually excites the sample is shown. On the right the corresponding acquisition (orthogonal to left, middle) by the virtual camera is shown.</w:t>
       </w:r>
     </w:p>
     <w:p>
@@ -767,46 +829,57 @@
         <w:jc w:val="both"/>
         <w:rPr>
           <w:rFonts w:ascii="Times New Roman" w:hAnsi="Times New Roman" w:cs="Times New Roman"/>
-          <w:i/>
-          <w:color w:val="FF0000"/>
-        </w:rPr>
-      </w:pPr>
-      <w:r>
-        <w:rPr>
-          <w:rFonts w:ascii="Times New Roman" w:hAnsi="Times New Roman" w:cs="Times New Roman"/>
-          <w:b/>
-          <w:color w:val="FF0000"/>
-        </w:rPr>
-        <w:t xml:space="preserve">Supplementary Video </w:t>
-      </w:r>
-      <w:r>
-        <w:rPr>
-          <w:rFonts w:ascii="Times New Roman" w:hAnsi="Times New Roman" w:cs="Times New Roman"/>
-          <w:b/>
-          <w:color w:val="FF0000"/>
-        </w:rPr>
-        <w:t>8</w:t>
-      </w:r>
-      <w:r>
-        <w:rPr>
-          <w:rFonts w:ascii="Times New Roman" w:hAnsi="Times New Roman" w:cs="Times New Roman"/>
-          <w:b/>
-          <w:color w:val="FF0000"/>
-        </w:rPr>
-        <w:t xml:space="preserve">: </w:t>
-      </w:r>
-      <w:r>
-        <w:rPr>
-          <w:rFonts w:ascii="Times New Roman" w:hAnsi="Times New Roman" w:cs="Times New Roman"/>
-          <w:i/>
-          <w:color w:val="FF0000"/>
-        </w:rPr>
-        <w:t>Quality measurement by relative Fourier Ring Correlation (single image tile)</w:t>
-      </w:r>
-      <w:r>
-        <w:rPr>
-          <w:rFonts w:ascii="Times New Roman" w:hAnsi="Times New Roman" w:cs="Times New Roman"/>
-          <w:i/>
+          <w:color w:val="FF0000"/>
+        </w:rPr>
+      </w:pPr>
+      <w:r>
+        <w:rPr>
+          <w:rFonts w:ascii="Times New Roman" w:hAnsi="Times New Roman" w:cs="Times New Roman"/>
+          <w:b/>
+          <w:color w:val="FF0000"/>
+        </w:rPr>
+        <w:t xml:space="preserve">Supplementary Video 8: </w:t>
+      </w:r>
+      <w:r>
+        <w:rPr>
+          <w:rFonts w:ascii="Times New Roman" w:hAnsi="Times New Roman" w:cs="Times New Roman"/>
+          <w:i/>
+          <w:color w:val="FF0000"/>
+        </w:rPr>
+        <w:t>Quality measurement by relative Fourier Ring Correlation (single image tile).</w:t>
+      </w:r>
+      <w:r>
+        <w:rPr>
+          <w:rFonts w:ascii="Times New Roman" w:hAnsi="Times New Roman" w:cs="Times New Roman"/>
+          <w:color w:val="FF0000"/>
+        </w:rPr>
+        <w:t xml:space="preserve"> Overlays </w:t>
+      </w:r>
+      <w:r>
+        <w:rPr>
+          <w:rFonts w:ascii="Times New Roman" w:hAnsi="Times New Roman" w:cs="Times New Roman"/>
+          <w:color w:val="FF0000"/>
+        </w:rPr>
+        <w:t xml:space="preserve">the results of the </w:t>
+      </w:r>
+      <w:r>
+        <w:rPr>
+          <w:rFonts w:ascii="Times New Roman" w:hAnsi="Times New Roman" w:cs="Times New Roman"/>
+          <w:color w:val="FF0000"/>
+        </w:rPr>
+        <w:t xml:space="preserve">relative Fourier Ring Correlation computed in 128x128 pixel blocks and a z-spacing of 10 (magenta) with the image tile of a cleared sample (green). Compare with </w:t>
+      </w:r>
+      <w:r>
+        <w:rPr>
+          <w:rFonts w:ascii="Times New Roman" w:hAnsi="Times New Roman" w:cs="Times New Roman"/>
+          <w:b/>
+          <w:color w:val="FF0000"/>
+        </w:rPr>
+        <w:t>Suppl. Fig. 7</w:t>
+      </w:r>
+      <w:r>
+        <w:rPr>
+          <w:rFonts w:ascii="Times New Roman" w:hAnsi="Times New Roman" w:cs="Times New Roman"/>
           <w:color w:val="FF0000"/>
         </w:rPr>
         <w:t>.</w:t>
@@ -848,8 +921,6 @@
         </w:rPr>
         <w:t>9</w:t>
       </w:r>
-      <w:bookmarkStart w:id="0" w:name="_GoBack"/>
-      <w:bookmarkEnd w:id="0"/>
       <w:r>
         <w:rPr>
           <w:rFonts w:ascii="Times New Roman" w:hAnsi="Times New Roman" w:cs="Times New Roman"/>
@@ -864,23 +935,7 @@
           <w:i/>
           <w:color w:val="FF0000"/>
         </w:rPr>
-        <w:t>Quality measurement by relative Fourier Ring Correlation (</w:t>
-      </w:r>
-      <w:r>
-        <w:rPr>
-          <w:rFonts w:ascii="Times New Roman" w:hAnsi="Times New Roman" w:cs="Times New Roman"/>
-          <w:i/>
-          <w:color w:val="FF0000"/>
-        </w:rPr>
-        <w:t>large sample</w:t>
-      </w:r>
-      <w:r>
-        <w:rPr>
-          <w:rFonts w:ascii="Times New Roman" w:hAnsi="Times New Roman" w:cs="Times New Roman"/>
-          <w:i/>
-          <w:color w:val="FF0000"/>
-        </w:rPr>
-        <w:t>).</w:t>
+        <w:t>Quality measurement by relative Fourier Ring Correlation (large sample).</w:t>
       </w:r>
       <w:r>
         <w:rPr>
@@ -889,6 +944,212 @@
           <w:color w:val="FF0000"/>
         </w:rPr>
         <w:t xml:space="preserve"> </w:t>
+      </w:r>
+      <w:r>
+        <w:rPr>
+          <w:rFonts w:ascii="Times New Roman" w:hAnsi="Times New Roman" w:cs="Times New Roman"/>
+          <w:color w:val="FF0000"/>
+        </w:rPr>
+        <w:t xml:space="preserve">Visualization </w:t>
+      </w:r>
+      <w:r>
+        <w:rPr>
+          <w:rFonts w:ascii="Times New Roman" w:hAnsi="Times New Roman" w:cs="Times New Roman"/>
+          <w:color w:val="FF0000"/>
+        </w:rPr>
+        <w:t xml:space="preserve">of the relative Fourier Ring Correlation on a multi-tile, dual-illumination, multi-view dataset </w:t>
+      </w:r>
+      <w:r>
+        <w:rPr>
+          <w:rFonts w:ascii="Times New Roman" w:hAnsi="Times New Roman" w:cs="Times New Roman"/>
+          <w:color w:val="FF0000"/>
+        </w:rPr>
+        <w:lastRenderedPageBreak/>
+        <w:t xml:space="preserve">(compare with </w:t>
+      </w:r>
+      <w:r>
+        <w:rPr>
+          <w:rFonts w:ascii="Times New Roman" w:hAnsi="Times New Roman" w:cs="Times New Roman"/>
+          <w:b/>
+          <w:color w:val="FF0000"/>
+        </w:rPr>
+        <w:t>Suppl. Fig. 8</w:t>
+      </w:r>
+      <w:r>
+        <w:rPr>
+          <w:rFonts w:ascii="Times New Roman" w:hAnsi="Times New Roman" w:cs="Times New Roman"/>
+          <w:color w:val="FF0000"/>
+        </w:rPr>
+        <w:t xml:space="preserve"> and </w:t>
+      </w:r>
+      <w:r>
+        <w:rPr>
+          <w:rFonts w:ascii="Times New Roman" w:hAnsi="Times New Roman" w:cs="Times New Roman"/>
+          <w:b/>
+          <w:color w:val="FF0000"/>
+        </w:rPr>
+        <w:t>Fig. 3d</w:t>
+      </w:r>
+      <w:r>
+        <w:rPr>
+          <w:rFonts w:ascii="Times New Roman" w:hAnsi="Times New Roman" w:cs="Times New Roman"/>
+          <w:color w:val="FF0000"/>
+        </w:rPr>
+        <w:t xml:space="preserve">) that illustrates that the reconstruction of such a dataset is able to entirely cover a large sample such as this adult mouse brain with good quality. The left side shows </w:t>
+      </w:r>
+      <w:r>
+        <w:rPr>
+          <w:rFonts w:ascii="Times New Roman" w:hAnsi="Times New Roman" w:cs="Times New Roman"/>
+          <w:color w:val="FF0000"/>
+        </w:rPr>
+        <w:t xml:space="preserve">the </w:t>
+      </w:r>
+      <w:proofErr w:type="spellStart"/>
+      <w:r>
+        <w:rPr>
+          <w:rFonts w:ascii="Times New Roman" w:hAnsi="Times New Roman" w:cs="Times New Roman"/>
+          <w:color w:val="FF0000"/>
+        </w:rPr>
+        <w:t>rFRC</w:t>
+      </w:r>
+      <w:proofErr w:type="spellEnd"/>
+      <w:r>
+        <w:rPr>
+          <w:rFonts w:ascii="Times New Roman" w:hAnsi="Times New Roman" w:cs="Times New Roman"/>
+          <w:color w:val="FF0000"/>
+        </w:rPr>
+        <w:t xml:space="preserve"> of a single illumination and single view of </w:t>
+      </w:r>
+      <w:r>
+        <w:rPr>
+          <w:rFonts w:ascii="Times New Roman" w:hAnsi="Times New Roman" w:cs="Times New Roman"/>
+          <w:color w:val="FF0000"/>
+        </w:rPr>
+        <w:t xml:space="preserve">the mouse brain in </w:t>
+      </w:r>
+      <w:proofErr w:type="spellStart"/>
+      <w:r>
+        <w:rPr>
+          <w:rFonts w:ascii="Times New Roman" w:hAnsi="Times New Roman" w:cs="Times New Roman"/>
+          <w:i/>
+          <w:color w:val="FF0000"/>
+        </w:rPr>
+        <w:t>xy</w:t>
+      </w:r>
+      <w:proofErr w:type="spellEnd"/>
+      <w:r>
+        <w:rPr>
+          <w:rFonts w:ascii="Times New Roman" w:hAnsi="Times New Roman" w:cs="Times New Roman"/>
+          <w:color w:val="FF0000"/>
+        </w:rPr>
+        <w:t xml:space="preserve"> orientation, </w:t>
+      </w:r>
+      <w:r>
+        <w:rPr>
+          <w:rFonts w:ascii="Times New Roman" w:hAnsi="Times New Roman" w:cs="Times New Roman"/>
+          <w:color w:val="FF0000"/>
+        </w:rPr>
+        <w:t xml:space="preserve">the middle depicts </w:t>
+      </w:r>
+      <w:r>
+        <w:rPr>
+          <w:rFonts w:ascii="Times New Roman" w:hAnsi="Times New Roman" w:cs="Times New Roman"/>
+          <w:color w:val="FF0000"/>
+        </w:rPr>
+        <w:t xml:space="preserve">all both illuminations and views overlaid in </w:t>
+      </w:r>
+      <w:proofErr w:type="spellStart"/>
+      <w:r>
+        <w:rPr>
+          <w:rFonts w:ascii="Times New Roman" w:hAnsi="Times New Roman" w:cs="Times New Roman"/>
+          <w:i/>
+          <w:color w:val="FF0000"/>
+        </w:rPr>
+        <w:t>xy</w:t>
+      </w:r>
+      <w:proofErr w:type="spellEnd"/>
+      <w:r>
+        <w:rPr>
+          <w:rFonts w:ascii="Times New Roman" w:hAnsi="Times New Roman" w:cs="Times New Roman"/>
+          <w:color w:val="FF0000"/>
+        </w:rPr>
+        <w:t xml:space="preserve"> orientation, and </w:t>
+      </w:r>
+      <w:r>
+        <w:rPr>
+          <w:rFonts w:ascii="Times New Roman" w:hAnsi="Times New Roman" w:cs="Times New Roman"/>
+          <w:color w:val="FF0000"/>
+        </w:rPr>
+        <w:t>the right side</w:t>
+      </w:r>
+      <w:r>
+        <w:rPr>
+          <w:rFonts w:ascii="Times New Roman" w:hAnsi="Times New Roman" w:cs="Times New Roman"/>
+          <w:color w:val="FF0000"/>
+        </w:rPr>
+        <w:t xml:space="preserve"> shows the overlay</w:t>
+      </w:r>
+      <w:r>
+        <w:rPr>
+          <w:rFonts w:ascii="Times New Roman" w:hAnsi="Times New Roman" w:cs="Times New Roman"/>
+          <w:color w:val="FF0000"/>
+        </w:rPr>
+        <w:t xml:space="preserve"> in </w:t>
+      </w:r>
+      <w:proofErr w:type="spellStart"/>
+      <w:r>
+        <w:rPr>
+          <w:rFonts w:ascii="Times New Roman" w:hAnsi="Times New Roman" w:cs="Times New Roman"/>
+          <w:i/>
+          <w:color w:val="FF0000"/>
+        </w:rPr>
+        <w:t>xz</w:t>
+      </w:r>
+      <w:proofErr w:type="spellEnd"/>
+      <w:r>
+        <w:rPr>
+          <w:rFonts w:ascii="Times New Roman" w:hAnsi="Times New Roman" w:cs="Times New Roman"/>
+          <w:color w:val="FF0000"/>
+        </w:rPr>
+        <w:t xml:space="preserve"> orientation.</w:t>
+      </w:r>
+      <w:r>
+        <w:rPr>
+          <w:rFonts w:ascii="Times New Roman" w:hAnsi="Times New Roman" w:cs="Times New Roman"/>
+          <w:color w:val="FF0000"/>
+        </w:rPr>
+        <w:t xml:space="preserve"> </w:t>
+      </w:r>
+      <w:r>
+        <w:rPr>
+          <w:rFonts w:ascii="Times New Roman" w:hAnsi="Times New Roman" w:cs="Times New Roman"/>
+          <w:color w:val="FF0000"/>
+        </w:rPr>
+        <w:t>T</w:t>
+      </w:r>
+      <w:r>
+        <w:rPr>
+          <w:rFonts w:ascii="Times New Roman" w:hAnsi="Times New Roman" w:cs="Times New Roman"/>
+          <w:color w:val="FF0000"/>
+        </w:rPr>
+        <w:t xml:space="preserve">he bottom right drawing explains the color code in </w:t>
+      </w:r>
+      <w:proofErr w:type="spellStart"/>
+      <w:r>
+        <w:rPr>
+          <w:rFonts w:ascii="Times New Roman" w:hAnsi="Times New Roman" w:cs="Times New Roman"/>
+          <w:i/>
+          <w:color w:val="FF0000"/>
+        </w:rPr>
+        <w:t>xz</w:t>
+      </w:r>
+      <w:proofErr w:type="spellEnd"/>
+      <w:r>
+        <w:rPr>
+          <w:rFonts w:ascii="Times New Roman" w:hAnsi="Times New Roman" w:cs="Times New Roman"/>
+          <w:color w:val="FF0000"/>
+        </w:rPr>
+        <w:t xml:space="preserve"> orientation. </w:t>
       </w:r>
     </w:p>
     <w:p>

</xml_diff>